<commit_message>
small changes report and knn
knn simplified and pieces added to report
</commit_message>
<xml_diff>
--- a/report.docx
+++ b/report.docx
@@ -7319,72 +7319,104 @@
     <w:p>
       <w:pPr>
         <w:rPr>
-          <w:color w:val="FF0000"/>
           <w:lang w:val="en-GB"/>
         </w:rPr>
       </w:pPr>
-      <w:bookmarkStart w:id="8" w:name="_GoBack"/>
-      <w:r>
-        <w:rPr>
-          <w:color w:val="FF0000"/>
+      <w:r>
+        <w:rPr>
           <w:lang w:val="en-GB"/>
         </w:rPr>
         <w:t xml:space="preserve">As you know each image in the MNIST dataset has the dimensions of 28x28 pixels that creates 784 features. However, training a classifier based on all these features is extremely time consuming. So we reduced the </w:t>
       </w:r>
       <w:r>
         <w:rPr>
-          <w:color w:val="FF0000"/>
           <w:lang w:val="en-GB"/>
         </w:rPr>
         <w:t xml:space="preserve">dimension </w:t>
       </w:r>
       <w:r>
         <w:rPr>
-          <w:color w:val="FF0000"/>
           <w:lang w:val="en-GB"/>
         </w:rPr>
         <w:t xml:space="preserve">to </w:t>
       </w:r>
       <w:r>
         <w:rPr>
-          <w:color w:val="FF0000"/>
           <w:lang w:val="en-GB"/>
         </w:rPr>
         <w:t xml:space="preserve">a </w:t>
       </w:r>
       <w:r>
         <w:rPr>
-          <w:color w:val="FF0000"/>
           <w:lang w:val="en-GB"/>
         </w:rPr>
         <w:t>14x14 pixel</w:t>
       </w:r>
       <w:r>
         <w:rPr>
-          <w:color w:val="FF0000"/>
           <w:lang w:val="en-GB"/>
         </w:rPr>
         <w:t xml:space="preserve"> image, that resulted in a 196 feature heavy dataset. This is a reduction of 75% that decreased the training time significantly.</w:t>
       </w:r>
-    </w:p>
-    <w:bookmarkEnd w:id="8"/>
-    <w:p>
-      <w:pPr>
-        <w:rPr>
-          <w:lang w:val="en-GB"/>
-        </w:rPr>
-      </w:pPr>
-      <w:r>
-        <w:rPr>
-          <w:lang w:val="en-GB"/>
-        </w:rPr>
-        <w:t xml:space="preserve">Next to the dimension reduction, we subsequently removed features which had pixel values below 4.000. This threshold is arbitrarily defined and </w:t>
-      </w:r>
-      <w:r>
-        <w:rPr>
-          <w:lang w:val="en-GB"/>
-        </w:rPr>
-        <w:t xml:space="preserve">could be played with to influence time complexity of the models in future research. How this threshold affected the training duration is outside the scope of this research. </w:t>
+      <w:r>
+        <w:rPr>
+          <w:lang w:val="en-GB"/>
+        </w:rPr>
+        <w:t xml:space="preserve"> This </w:t>
+      </w:r>
+      <w:r>
+        <w:rPr>
+          <w:lang w:val="en-GB"/>
+        </w:rPr>
+        <w:t xml:space="preserve">new image is the result of cropping the original image by omitting the pixels closest to the image edges. </w:t>
+      </w:r>
+      <w:r>
+        <w:rPr>
+          <w:lang w:val="en-GB"/>
+        </w:rPr>
+        <w:t xml:space="preserve">An obvious </w:t>
+      </w:r>
+      <w:r>
+        <w:rPr>
+          <w:lang w:val="en-GB"/>
+        </w:rPr>
+        <w:t xml:space="preserve">disadvantage of this method is </w:t>
+      </w:r>
+      <w:r>
+        <w:rPr>
+          <w:lang w:val="en-GB"/>
+        </w:rPr>
+        <w:t xml:space="preserve">that we might remove </w:t>
+      </w:r>
+      <w:r>
+        <w:rPr>
+          <w:lang w:val="en-GB"/>
+        </w:rPr>
+        <w:t>valuable pixel information</w:t>
+      </w:r>
+      <w:r>
+        <w:rPr>
+          <w:lang w:val="en-GB"/>
+        </w:rPr>
+        <w:t xml:space="preserve">. </w:t>
+      </w:r>
+      <w:r>
+        <w:rPr>
+          <w:lang w:val="en-GB"/>
+        </w:rPr>
+        <w:t xml:space="preserve">However, we expect that we remove more irrelevant </w:t>
+      </w:r>
+      <w:r>
+        <w:rPr>
+          <w:lang w:val="en-GB"/>
+        </w:rPr>
+        <w:t xml:space="preserve">pixels </w:t>
+      </w:r>
+      <w:r>
+        <w:rPr>
+          <w:lang w:val="en-GB"/>
+        </w:rPr>
+        <w:t>than relevant pixels.</w:t>
       </w:r>
     </w:p>
     <w:p>
@@ -7395,7 +7427,7 @@
           <w:lang w:val="en-GB"/>
         </w:rPr>
       </w:pPr>
-      <w:bookmarkStart w:id="9" w:name="_Toc532501001"/>
+      <w:bookmarkStart w:id="8" w:name="_Toc532501001"/>
       <w:r>
         <w:rPr>
           <w:lang w:val="en-GB"/>
@@ -7408,7 +7440,7 @@
         </w:rPr>
         <w:t>. Multinomial logit with LASSO</w:t>
       </w:r>
-      <w:bookmarkEnd w:id="9"/>
+      <w:bookmarkEnd w:id="8"/>
     </w:p>
     <w:p>
       <w:pPr>
@@ -7417,6 +7449,8 @@
           <w:lang w:val="en-GB"/>
         </w:rPr>
       </w:pPr>
+      <w:bookmarkStart w:id="9" w:name="_GoBack"/>
+      <w:bookmarkEnd w:id="9"/>
     </w:p>
     <w:p>
       <w:pPr>
@@ -7447,6 +7481,40 @@
           <w:lang w:val="en-GB"/>
         </w:rPr>
       </w:pPr>
+      <w:r>
+        <w:rPr>
+          <w:lang w:val="en-GB"/>
+        </w:rPr>
+        <w:t xml:space="preserve">K-nearest neighbour, short for </w:t>
+      </w:r>
+      <w:proofErr w:type="spellStart"/>
+      <w:r>
+        <w:rPr>
+          <w:lang w:val="en-GB"/>
+        </w:rPr>
+        <w:t>knn</w:t>
+      </w:r>
+      <w:proofErr w:type="spellEnd"/>
+      <w:r>
+        <w:rPr>
+          <w:lang w:val="en-GB"/>
+        </w:rPr>
+        <w:t xml:space="preserve"> is a non-parametric algorithm used to train a model to classify not-previously seen test data. The idea of </w:t>
+      </w:r>
+      <w:proofErr w:type="spellStart"/>
+      <w:r>
+        <w:rPr>
+          <w:lang w:val="en-GB"/>
+        </w:rPr>
+        <w:t>knn</w:t>
+      </w:r>
+      <w:proofErr w:type="spellEnd"/>
+      <w:r>
+        <w:rPr>
+          <w:lang w:val="en-GB"/>
+        </w:rPr>
+        <w:t xml:space="preserve"> in classification is relatively simple. </w:t>
+      </w:r>
     </w:p>
     <w:p>
       <w:pPr>
@@ -10153,7 +10221,7 @@
 </file>
 
 <file path=customXml/itemProps2.xml><?xml version="1.0" encoding="utf-8"?>
-<ds:datastoreItem xmlns:ds="http://schemas.openxmlformats.org/officeDocument/2006/customXml" ds:itemID="{D4470890-FE96-46F4-9EBB-67711D3CB391}">
+<ds:datastoreItem xmlns:ds="http://schemas.openxmlformats.org/officeDocument/2006/customXml" ds:itemID="{FC7BF2AE-3165-41FD-901B-CB20F2DC5C4C}">
   <ds:schemaRefs>
     <ds:schemaRef ds:uri="http://schemas.openxmlformats.org/officeDocument/2006/bibliography"/>
   </ds:schemaRefs>

</xml_diff>